<commit_message>
Checked in Raw data generator Tool and Kerbaros Doc
</commit_message>
<xml_diff>
--- a/qa/Oozie workflow testing.docx
+++ b/qa/Oozie workflow testing.docx
@@ -5,17 +5,35 @@
     <w:p>
       <w:pPr>
         <w:pStyle w:val="Heading2"/>
-      </w:pPr>
-      <w:r>
+        <w:rPr>
+          <w:rFonts w:ascii="Nirmala UI" w:hAnsi="Nirmala UI" w:cs="Nirmala UI"/>
+          <w:sz w:val="24"/>
+          <w:szCs w:val="24"/>
+        </w:rPr>
+      </w:pPr>
+      <w:r>
+        <w:rPr>
+          <w:rFonts w:ascii="Nirmala UI" w:hAnsi="Nirmala UI" w:cs="Nirmala UI"/>
+          <w:sz w:val="24"/>
+          <w:szCs w:val="24"/>
+        </w:rPr>
         <w:t xml:space="preserve">There are three hive actions in </w:t>
       </w:r>
       <w:r>
         <w:rPr>
+          <w:rFonts w:ascii="Nirmala UI" w:hAnsi="Nirmala UI" w:cs="Nirmala UI"/>
           <w:b/>
+          <w:sz w:val="24"/>
+          <w:szCs w:val="24"/>
         </w:rPr>
         <w:t>movie_ratings_wf.xml</w:t>
       </w:r>
       <w:r>
+        <w:rPr>
+          <w:rFonts w:ascii="Nirmala UI" w:hAnsi="Nirmala UI" w:cs="Nirmala UI"/>
+          <w:sz w:val="24"/>
+          <w:szCs w:val="24"/>
+        </w:rPr>
         <w:t xml:space="preserve"> workflow:</w:t>
       </w:r>
     </w:p>
@@ -27,16 +45,22 @@
           <w:numId w:val="8"/>
         </w:numPr>
         <w:rPr>
-          <w:color w:val="000000"/>
+          <w:rFonts w:ascii="Nirmala UI" w:hAnsi="Nirmala UI" w:cs="Nirmala UI"/>
+          <w:color w:val="000000"/>
+          <w:sz w:val="24"/>
+          <w:szCs w:val="24"/>
         </w:rPr>
       </w:pPr>
       <w:proofErr w:type="spellStart"/>
       <w:proofErr w:type="gramStart"/>
       <w:r>
         <w:rPr>
+          <w:rFonts w:ascii="Nirmala UI" w:hAnsi="Nirmala UI" w:cs="Nirmala UI"/>
           <w:b/>
           <w:i/>
           <w:color w:val="000000"/>
+          <w:sz w:val="24"/>
+          <w:szCs w:val="24"/>
         </w:rPr>
         <w:t>movie_ratings</w:t>
       </w:r>
@@ -44,21 +68,30 @@
       <w:proofErr w:type="gramEnd"/>
       <w:r>
         <w:rPr>
-          <w:color w:val="000000"/>
+          <w:rFonts w:ascii="Nirmala UI" w:hAnsi="Nirmala UI" w:cs="Nirmala UI"/>
+          <w:color w:val="000000"/>
+          <w:sz w:val="24"/>
+          <w:szCs w:val="24"/>
         </w:rPr>
         <w:t xml:space="preserve"> table creation under </w:t>
       </w:r>
       <w:proofErr w:type="spellStart"/>
       <w:r>
         <w:rPr>
-          <w:color w:val="000000"/>
+          <w:rFonts w:ascii="Nirmala UI" w:hAnsi="Nirmala UI" w:cs="Nirmala UI"/>
+          <w:color w:val="000000"/>
+          <w:sz w:val="24"/>
+          <w:szCs w:val="24"/>
         </w:rPr>
         <w:t>movie_lens_data</w:t>
       </w:r>
       <w:proofErr w:type="spellEnd"/>
       <w:r>
         <w:rPr>
-          <w:color w:val="000000"/>
+          <w:rFonts w:ascii="Nirmala UI" w:hAnsi="Nirmala UI" w:cs="Nirmala UI"/>
+          <w:color w:val="000000"/>
+          <w:sz w:val="24"/>
+          <w:szCs w:val="24"/>
         </w:rPr>
         <w:t xml:space="preserve"> database. </w:t>
       </w:r>
@@ -71,18 +104,27 @@
           <w:numId w:val="8"/>
         </w:numPr>
         <w:rPr>
-          <w:color w:val="000000"/>
-        </w:rPr>
-      </w:pPr>
-      <w:r>
-        <w:rPr>
-          <w:color w:val="000000"/>
+          <w:rFonts w:ascii="Nirmala UI" w:hAnsi="Nirmala UI" w:cs="Nirmala UI"/>
+          <w:color w:val="000000"/>
+          <w:sz w:val="24"/>
+          <w:szCs w:val="24"/>
+        </w:rPr>
+      </w:pPr>
+      <w:r>
+        <w:rPr>
+          <w:rFonts w:ascii="Nirmala UI" w:hAnsi="Nirmala UI" w:cs="Nirmala UI"/>
+          <w:color w:val="000000"/>
+          <w:sz w:val="24"/>
+          <w:szCs w:val="24"/>
         </w:rPr>
         <w:t>Truncate</w:t>
       </w:r>
       <w:r>
         <w:rPr>
-          <w:color w:val="000000"/>
+          <w:rFonts w:ascii="Nirmala UI" w:hAnsi="Nirmala UI" w:cs="Nirmala UI"/>
+          <w:color w:val="000000"/>
+          <w:sz w:val="24"/>
+          <w:szCs w:val="24"/>
         </w:rPr>
         <w:t xml:space="preserve"> existing data.</w:t>
       </w:r>
@@ -95,18 +137,27 @@
           <w:numId w:val="8"/>
         </w:numPr>
         <w:rPr>
-          <w:color w:val="000000"/>
-        </w:rPr>
-      </w:pPr>
-      <w:r>
-        <w:rPr>
-          <w:color w:val="000000"/>
+          <w:rFonts w:ascii="Nirmala UI" w:hAnsi="Nirmala UI" w:cs="Nirmala UI"/>
+          <w:color w:val="000000"/>
+          <w:sz w:val="24"/>
+          <w:szCs w:val="24"/>
+        </w:rPr>
+      </w:pPr>
+      <w:r>
+        <w:rPr>
+          <w:rFonts w:ascii="Nirmala UI" w:hAnsi="Nirmala UI" w:cs="Nirmala UI"/>
+          <w:color w:val="000000"/>
+          <w:sz w:val="24"/>
+          <w:szCs w:val="24"/>
         </w:rPr>
         <w:t>Populate</w:t>
       </w:r>
       <w:r>
         <w:rPr>
-          <w:color w:val="000000"/>
+          <w:rFonts w:ascii="Nirmala UI" w:hAnsi="Nirmala UI" w:cs="Nirmala UI"/>
+          <w:color w:val="000000"/>
+          <w:sz w:val="24"/>
+          <w:szCs w:val="24"/>
         </w:rPr>
         <w:t xml:space="preserve"> new data.</w:t>
       </w:r>
@@ -114,71 +165,114 @@
     <w:p>
       <w:pPr>
         <w:pStyle w:val="Heading2"/>
-      </w:pPr>
-      <w:r>
+        <w:rPr>
+          <w:rFonts w:ascii="Nirmala UI" w:hAnsi="Nirmala UI" w:cs="Nirmala UI"/>
+          <w:sz w:val="24"/>
+          <w:szCs w:val="24"/>
+        </w:rPr>
+      </w:pPr>
+      <w:r>
+        <w:rPr>
+          <w:rFonts w:ascii="Nirmala UI" w:hAnsi="Nirmala UI" w:cs="Nirmala UI"/>
+          <w:sz w:val="24"/>
+          <w:szCs w:val="24"/>
+        </w:rPr>
         <w:t xml:space="preserve">Validating </w:t>
       </w:r>
       <w:proofErr w:type="spellStart"/>
       <w:r>
-        <w:t>O</w:t>
-      </w:r>
-      <w:r>
-        <w:t>ozie</w:t>
+        <w:rPr>
+          <w:rFonts w:ascii="Nirmala UI" w:hAnsi="Nirmala UI" w:cs="Nirmala UI"/>
+          <w:sz w:val="24"/>
+          <w:szCs w:val="24"/>
+        </w:rPr>
+        <w:t>Oozie</w:t>
       </w:r>
       <w:proofErr w:type="spellEnd"/>
       <w:r>
+        <w:rPr>
+          <w:rFonts w:ascii="Nirmala UI" w:hAnsi="Nirmala UI" w:cs="Nirmala UI"/>
+          <w:sz w:val="24"/>
+          <w:szCs w:val="24"/>
+        </w:rPr>
         <w:t xml:space="preserve"> workflow:</w:t>
       </w:r>
+      <w:bookmarkStart w:id="0" w:name="_GoBack"/>
+      <w:bookmarkEnd w:id="0"/>
     </w:p>
     <w:p>
       <w:pPr>
         <w:pStyle w:val="Heading2"/>
         <w:rPr>
-          <w:color w:val="000000"/>
-        </w:rPr>
-      </w:pPr>
-      <w:r>
-        <w:rPr>
-          <w:color w:val="000000"/>
+          <w:rFonts w:ascii="Nirmala UI" w:hAnsi="Nirmala UI" w:cs="Nirmala UI"/>
+          <w:color w:val="000000"/>
+          <w:sz w:val="24"/>
+          <w:szCs w:val="24"/>
+        </w:rPr>
+      </w:pPr>
+      <w:r>
+        <w:rPr>
+          <w:rFonts w:ascii="Nirmala UI" w:hAnsi="Nirmala UI" w:cs="Nirmala UI"/>
+          <w:color w:val="000000"/>
+          <w:sz w:val="24"/>
+          <w:szCs w:val="24"/>
         </w:rPr>
         <w:t>Steps</w:t>
       </w:r>
       <w:r>
         <w:rPr>
-          <w:color w:val="000000"/>
+          <w:rFonts w:ascii="Nirmala UI" w:hAnsi="Nirmala UI" w:cs="Nirmala UI"/>
+          <w:color w:val="000000"/>
+          <w:sz w:val="24"/>
+          <w:szCs w:val="24"/>
         </w:rPr>
         <w:t xml:space="preserve"> to </w:t>
       </w:r>
       <w:r>
         <w:rPr>
-          <w:color w:val="000000"/>
+          <w:rFonts w:ascii="Nirmala UI" w:hAnsi="Nirmala UI" w:cs="Nirmala UI"/>
+          <w:color w:val="000000"/>
+          <w:sz w:val="24"/>
+          <w:szCs w:val="24"/>
         </w:rPr>
         <w:t xml:space="preserve">validate </w:t>
       </w:r>
       <w:proofErr w:type="spellStart"/>
       <w:r>
         <w:rPr>
-          <w:color w:val="000000"/>
+          <w:rFonts w:ascii="Nirmala UI" w:hAnsi="Nirmala UI" w:cs="Nirmala UI"/>
+          <w:color w:val="000000"/>
+          <w:sz w:val="24"/>
+          <w:szCs w:val="24"/>
         </w:rPr>
         <w:t>Oozie</w:t>
       </w:r>
       <w:proofErr w:type="spellEnd"/>
       <w:r>
         <w:rPr>
-          <w:color w:val="000000"/>
+          <w:rFonts w:ascii="Nirmala UI" w:hAnsi="Nirmala UI" w:cs="Nirmala UI"/>
+          <w:color w:val="000000"/>
+          <w:sz w:val="24"/>
+          <w:szCs w:val="24"/>
         </w:rPr>
         <w:t xml:space="preserve"> workflow </w:t>
       </w:r>
       <w:r>
         <w:rPr>
+          <w:rFonts w:ascii="Nirmala UI" w:hAnsi="Nirmala UI" w:cs="Nirmala UI"/>
           <w:b/>
           <w:color w:val="000000"/>
+          <w:sz w:val="24"/>
+          <w:szCs w:val="24"/>
         </w:rPr>
         <w:t>movie_ratings_wf.xml</w:t>
       </w:r>
       <w:r>
         <w:rPr>
-          <w:color w:val="000000"/>
+          <w:rFonts w:ascii="Nirmala UI" w:hAnsi="Nirmala UI" w:cs="Nirmala UI"/>
+          <w:color w:val="000000"/>
+          <w:sz w:val="24"/>
+          <w:szCs w:val="24"/>
         </w:rPr>
         <w:t>:</w:t>
       </w:r>
@@ -191,72 +285,105 @@
           <w:numId w:val="6"/>
         </w:numPr>
         <w:rPr>
-          <w:color w:val="000000"/>
-        </w:rPr>
-      </w:pPr>
-      <w:r>
-        <w:rPr>
-          <w:color w:val="000000"/>
+          <w:rFonts w:ascii="Nirmala UI" w:hAnsi="Nirmala UI" w:cs="Nirmala UI"/>
+          <w:color w:val="000000"/>
+          <w:sz w:val="24"/>
+          <w:szCs w:val="24"/>
+        </w:rPr>
+      </w:pPr>
+      <w:r>
+        <w:rPr>
+          <w:rFonts w:ascii="Nirmala UI" w:hAnsi="Nirmala UI" w:cs="Nirmala UI"/>
+          <w:color w:val="000000"/>
+          <w:sz w:val="24"/>
+          <w:szCs w:val="24"/>
         </w:rPr>
         <w:t xml:space="preserve">Download </w:t>
       </w:r>
       <w:proofErr w:type="spellStart"/>
       <w:r>
         <w:rPr>
-          <w:color w:val="000000"/>
+          <w:rFonts w:ascii="Nirmala UI" w:hAnsi="Nirmala UI" w:cs="Nirmala UI"/>
+          <w:color w:val="000000"/>
+          <w:sz w:val="24"/>
+          <w:szCs w:val="24"/>
         </w:rPr>
         <w:t>O</w:t>
       </w:r>
       <w:r>
         <w:rPr>
-          <w:color w:val="000000"/>
+          <w:rFonts w:ascii="Nirmala UI" w:hAnsi="Nirmala UI" w:cs="Nirmala UI"/>
+          <w:color w:val="000000"/>
+          <w:sz w:val="24"/>
+          <w:szCs w:val="24"/>
         </w:rPr>
         <w:t>ozie</w:t>
       </w:r>
       <w:proofErr w:type="spellEnd"/>
       <w:r>
         <w:rPr>
-          <w:color w:val="000000"/>
+          <w:rFonts w:ascii="Nirmala UI" w:hAnsi="Nirmala UI" w:cs="Nirmala UI"/>
+          <w:color w:val="000000"/>
+          <w:sz w:val="24"/>
+          <w:szCs w:val="24"/>
         </w:rPr>
         <w:t xml:space="preserve"> workflow </w:t>
       </w:r>
       <w:r>
         <w:rPr>
-          <w:color w:val="000000"/>
+          <w:rFonts w:ascii="Nirmala UI" w:hAnsi="Nirmala UI" w:cs="Nirmala UI"/>
+          <w:color w:val="000000"/>
+          <w:sz w:val="24"/>
+          <w:szCs w:val="24"/>
         </w:rPr>
         <w:t>“</w:t>
       </w:r>
       <w:r>
         <w:rPr>
           <w:rStyle w:val="Strong"/>
-          <w:color w:val="000000"/>
+          <w:rFonts w:ascii="Nirmala UI" w:hAnsi="Nirmala UI" w:cs="Nirmala UI"/>
+          <w:color w:val="000000"/>
+          <w:sz w:val="24"/>
+          <w:szCs w:val="24"/>
         </w:rPr>
         <w:t>hdfs://EETeamJ1/user/oozie/oozie-jobs/job-1/movie_ratings_wf.xml</w:t>
       </w:r>
       <w:r>
         <w:rPr>
           <w:rStyle w:val="Strong"/>
-          <w:color w:val="000000"/>
+          <w:rFonts w:ascii="Nirmala UI" w:hAnsi="Nirmala UI" w:cs="Nirmala UI"/>
+          <w:color w:val="000000"/>
+          <w:sz w:val="24"/>
+          <w:szCs w:val="24"/>
         </w:rPr>
         <w:t>”</w:t>
       </w:r>
       <w:r>
         <w:rPr>
-          <w:color w:val="000000"/>
+          <w:rFonts w:ascii="Nirmala UI" w:hAnsi="Nirmala UI" w:cs="Nirmala UI"/>
+          <w:color w:val="000000"/>
+          <w:sz w:val="24"/>
+          <w:szCs w:val="24"/>
         </w:rPr>
         <w:t xml:space="preserve"> from </w:t>
       </w:r>
       <w:proofErr w:type="spellStart"/>
       <w:r>
         <w:rPr>
-          <w:color w:val="000000"/>
+          <w:rFonts w:ascii="Nirmala UI" w:hAnsi="Nirmala UI" w:cs="Nirmala UI"/>
+          <w:color w:val="000000"/>
+          <w:sz w:val="24"/>
+          <w:szCs w:val="24"/>
         </w:rPr>
         <w:t>hdfs</w:t>
       </w:r>
       <w:proofErr w:type="spellEnd"/>
       <w:r>
         <w:rPr>
-          <w:color w:val="000000"/>
+          <w:rFonts w:ascii="Nirmala UI" w:hAnsi="Nirmala UI" w:cs="Nirmala UI"/>
+          <w:color w:val="000000"/>
+          <w:sz w:val="24"/>
+          <w:szCs w:val="24"/>
         </w:rPr>
         <w:t xml:space="preserve"> to machine 172.26.60.16 at any location.</w:t>
       </w:r>
@@ -269,48 +396,60 @@
           <w:numId w:val="6"/>
         </w:numPr>
         <w:rPr>
-          <w:color w:val="000000"/>
-        </w:rPr>
-      </w:pPr>
-      <w:r>
-        <w:rPr>
-          <w:color w:val="000000"/>
-        </w:rPr>
-        <w:t>Delete the existing</w:t>
-      </w:r>
-      <w:r>
-        <w:rPr>
-          <w:color w:val="000000"/>
-        </w:rPr>
-        <w:t xml:space="preserve"> </w:t>
+          <w:rFonts w:ascii="Nirmala UI" w:hAnsi="Nirmala UI" w:cs="Nirmala UI"/>
+          <w:color w:val="000000"/>
+          <w:sz w:val="24"/>
+          <w:szCs w:val="24"/>
+        </w:rPr>
+      </w:pPr>
+      <w:r>
+        <w:rPr>
+          <w:rFonts w:ascii="Nirmala UI" w:hAnsi="Nirmala UI" w:cs="Nirmala UI"/>
+          <w:color w:val="000000"/>
+          <w:sz w:val="24"/>
+          <w:szCs w:val="24"/>
+        </w:rPr>
+        <w:t xml:space="preserve">Delete the existing </w:t>
       </w:r>
       <w:proofErr w:type="spellStart"/>
       <w:r>
         <w:rPr>
+          <w:rFonts w:ascii="Nirmala UI" w:hAnsi="Nirmala UI" w:cs="Nirmala UI"/>
           <w:b/>
           <w:i/>
           <w:color w:val="000000"/>
+          <w:sz w:val="24"/>
+          <w:szCs w:val="24"/>
         </w:rPr>
         <w:t>movie_ratings</w:t>
       </w:r>
       <w:proofErr w:type="spellEnd"/>
       <w:r>
         <w:rPr>
-          <w:color w:val="000000"/>
+          <w:rFonts w:ascii="Nirmala UI" w:hAnsi="Nirmala UI" w:cs="Nirmala UI"/>
+          <w:color w:val="000000"/>
+          <w:sz w:val="24"/>
+          <w:szCs w:val="24"/>
         </w:rPr>
         <w:t xml:space="preserve"> table if it is present and test whether table is created by the </w:t>
       </w:r>
       <w:proofErr w:type="spellStart"/>
       <w:r>
         <w:rPr>
-          <w:color w:val="000000"/>
+          <w:rFonts w:ascii="Nirmala UI" w:hAnsi="Nirmala UI" w:cs="Nirmala UI"/>
+          <w:color w:val="000000"/>
+          <w:sz w:val="24"/>
+          <w:szCs w:val="24"/>
         </w:rPr>
         <w:t>oozie</w:t>
       </w:r>
       <w:proofErr w:type="spellEnd"/>
       <w:r>
         <w:rPr>
-          <w:color w:val="000000"/>
+          <w:rFonts w:ascii="Nirmala UI" w:hAnsi="Nirmala UI" w:cs="Nirmala UI"/>
+          <w:color w:val="000000"/>
+          <w:sz w:val="24"/>
+          <w:szCs w:val="24"/>
         </w:rPr>
         <w:t xml:space="preserve"> workflow and try to insert data into the table and see workflow is truncating it or not.</w:t>
       </w:r>
@@ -323,12 +462,18 @@
           <w:numId w:val="6"/>
         </w:numPr>
         <w:rPr>
-          <w:color w:val="000000"/>
-        </w:rPr>
-      </w:pPr>
-      <w:r>
-        <w:rPr>
-          <w:color w:val="000000"/>
+          <w:rFonts w:ascii="Nirmala UI" w:hAnsi="Nirmala UI" w:cs="Nirmala UI"/>
+          <w:color w:val="000000"/>
+          <w:sz w:val="24"/>
+          <w:szCs w:val="24"/>
+        </w:rPr>
+      </w:pPr>
+      <w:r>
+        <w:rPr>
+          <w:rFonts w:ascii="Nirmala UI" w:hAnsi="Nirmala UI" w:cs="Nirmala UI"/>
+          <w:color w:val="000000"/>
+          <w:sz w:val="24"/>
+          <w:szCs w:val="24"/>
         </w:rPr>
         <w:t>Execute below command to validate.</w:t>
       </w:r>
@@ -341,14 +486,20 @@
           <w:numId w:val="6"/>
         </w:numPr>
         <w:rPr>
-          <w:color w:val="000000"/>
+          <w:rFonts w:ascii="Nirmala UI" w:hAnsi="Nirmala UI" w:cs="Nirmala UI"/>
+          <w:color w:val="000000"/>
+          <w:sz w:val="24"/>
+          <w:szCs w:val="24"/>
         </w:rPr>
       </w:pPr>
       <w:proofErr w:type="spellStart"/>
       <w:proofErr w:type="gramStart"/>
       <w:r>
         <w:rPr>
-          <w:color w:val="000000"/>
+          <w:rFonts w:ascii="Nirmala UI" w:hAnsi="Nirmala UI" w:cs="Nirmala UI"/>
+          <w:color w:val="000000"/>
+          <w:sz w:val="24"/>
+          <w:szCs w:val="24"/>
         </w:rPr>
         <w:t>oozie</w:t>
       </w:r>
@@ -356,35 +507,50 @@
       <w:proofErr w:type="gramEnd"/>
       <w:r>
         <w:rPr>
-          <w:color w:val="000000"/>
+          <w:rFonts w:ascii="Nirmala UI" w:hAnsi="Nirmala UI" w:cs="Nirmala UI"/>
+          <w:color w:val="000000"/>
+          <w:sz w:val="24"/>
+          <w:szCs w:val="24"/>
         </w:rPr>
         <w:t xml:space="preserve"> validate &lt;</w:t>
       </w:r>
       <w:proofErr w:type="spellStart"/>
       <w:r>
         <w:rPr>
-          <w:color w:val="000000"/>
+          <w:rFonts w:ascii="Nirmala UI" w:hAnsi="Nirmala UI" w:cs="Nirmala UI"/>
+          <w:color w:val="000000"/>
+          <w:sz w:val="24"/>
+          <w:szCs w:val="24"/>
         </w:rPr>
         <w:t>LocalFileLocation</w:t>
       </w:r>
       <w:proofErr w:type="spellEnd"/>
       <w:r>
         <w:rPr>
-          <w:color w:val="000000"/>
+          <w:rFonts w:ascii="Nirmala UI" w:hAnsi="Nirmala UI" w:cs="Nirmala UI"/>
+          <w:color w:val="000000"/>
+          <w:sz w:val="24"/>
+          <w:szCs w:val="24"/>
         </w:rPr>
         <w:t>&gt;/</w:t>
       </w:r>
       <w:r>
         <w:rPr>
           <w:rStyle w:val="Strong"/>
-          <w:color w:val="000000"/>
+          <w:rFonts w:ascii="Nirmala UI" w:hAnsi="Nirmala UI" w:cs="Nirmala UI"/>
+          <w:color w:val="000000"/>
+          <w:sz w:val="24"/>
+          <w:szCs w:val="24"/>
           <w:shd w:val="clear" w:color="auto" w:fill="FFFFFF"/>
         </w:rPr>
         <w:t>movie_ratings_wf.xml</w:t>
       </w:r>
       <w:r>
         <w:rPr>
-          <w:color w:val="000000"/>
+          <w:rFonts w:ascii="Nirmala UI" w:hAnsi="Nirmala UI" w:cs="Nirmala UI"/>
+          <w:color w:val="000000"/>
+          <w:sz w:val="24"/>
+          <w:szCs w:val="24"/>
         </w:rPr>
         <w:t>​​</w:t>
       </w:r>
@@ -392,11 +558,26 @@
     <w:p>
       <w:pPr>
         <w:pStyle w:val="Heading2"/>
-      </w:pPr>
-      <w:r>
+        <w:rPr>
+          <w:rFonts w:ascii="Nirmala UI" w:hAnsi="Nirmala UI" w:cs="Nirmala UI"/>
+          <w:sz w:val="24"/>
+          <w:szCs w:val="24"/>
+        </w:rPr>
+      </w:pPr>
+      <w:r>
+        <w:rPr>
+          <w:rFonts w:ascii="Nirmala UI" w:hAnsi="Nirmala UI" w:cs="Nirmala UI"/>
+          <w:sz w:val="24"/>
+          <w:szCs w:val="24"/>
+        </w:rPr>
         <w:t>Workflow execution and Job status</w:t>
       </w:r>
       <w:r>
+        <w:rPr>
+          <w:rFonts w:ascii="Nirmala UI" w:hAnsi="Nirmala UI" w:cs="Nirmala UI"/>
+          <w:sz w:val="24"/>
+          <w:szCs w:val="24"/>
+        </w:rPr>
         <w:t> Commands:</w:t>
       </w:r>
     </w:p>
@@ -408,20 +589,29 @@
           <w:numId w:val="9"/>
         </w:numPr>
         <w:rPr>
-          <w:color w:val="000000"/>
+          <w:rFonts w:ascii="Nirmala UI" w:hAnsi="Nirmala UI" w:cs="Nirmala UI"/>
+          <w:color w:val="000000"/>
+          <w:sz w:val="24"/>
+          <w:szCs w:val="24"/>
         </w:rPr>
       </w:pPr>
       <w:proofErr w:type="spellStart"/>
       <w:r>
         <w:rPr>
-          <w:color w:val="000000"/>
+          <w:rFonts w:ascii="Nirmala UI" w:hAnsi="Nirmala UI" w:cs="Nirmala UI"/>
+          <w:color w:val="000000"/>
+          <w:sz w:val="24"/>
+          <w:szCs w:val="24"/>
         </w:rPr>
         <w:t>Oozie</w:t>
       </w:r>
       <w:proofErr w:type="spellEnd"/>
       <w:r>
         <w:rPr>
-          <w:color w:val="000000"/>
+          <w:rFonts w:ascii="Nirmala UI" w:hAnsi="Nirmala UI" w:cs="Nirmala UI"/>
+          <w:color w:val="000000"/>
+          <w:sz w:val="24"/>
+          <w:szCs w:val="24"/>
         </w:rPr>
         <w:t xml:space="preserve"> workflow execution command:</w:t>
       </w:r>
@@ -434,7 +624,10 @@
           <w:numId w:val="9"/>
         </w:numPr>
         <w:rPr>
-          <w:color w:val="000000"/>
+          <w:rFonts w:ascii="Nirmala UI" w:hAnsi="Nirmala UI" w:cs="Nirmala UI"/>
+          <w:color w:val="000000"/>
+          <w:sz w:val="24"/>
+          <w:szCs w:val="24"/>
         </w:rPr>
       </w:pPr>
       <w:proofErr w:type="spellStart"/>
@@ -442,7 +635,10 @@
       <w:r>
         <w:rPr>
           <w:rStyle w:val="Strong"/>
-          <w:color w:val="000000"/>
+          <w:rFonts w:ascii="Nirmala UI" w:hAnsi="Nirmala UI" w:cs="Nirmala UI"/>
+          <w:color w:val="000000"/>
+          <w:sz w:val="24"/>
+          <w:szCs w:val="24"/>
         </w:rPr>
         <w:t>oozie</w:t>
       </w:r>
@@ -451,7 +647,10 @@
       <w:r>
         <w:rPr>
           <w:rStyle w:val="Strong"/>
-          <w:color w:val="000000"/>
+          <w:rFonts w:ascii="Nirmala UI" w:hAnsi="Nirmala UI" w:cs="Nirmala UI"/>
+          <w:color w:val="000000"/>
+          <w:sz w:val="24"/>
+          <w:szCs w:val="24"/>
         </w:rPr>
         <w:t xml:space="preserve"> job --</w:t>
       </w:r>
@@ -459,14 +658,20 @@
       <w:r>
         <w:rPr>
           <w:rStyle w:val="Strong"/>
-          <w:color w:val="000000"/>
+          <w:rFonts w:ascii="Nirmala UI" w:hAnsi="Nirmala UI" w:cs="Nirmala UI"/>
+          <w:color w:val="000000"/>
+          <w:sz w:val="24"/>
+          <w:szCs w:val="24"/>
         </w:rPr>
         <w:t>oozie</w:t>
       </w:r>
       <w:proofErr w:type="spellEnd"/>
       <w:r>
         <w:rPr>
-          <w:color w:val="000000"/>
+          <w:rFonts w:ascii="Nirmala UI" w:hAnsi="Nirmala UI" w:cs="Nirmala UI"/>
+          <w:color w:val="000000"/>
+          <w:sz w:val="24"/>
+          <w:szCs w:val="24"/>
         </w:rPr>
         <w:t xml:space="preserve"> </w:t>
       </w:r>
@@ -474,46 +679,67 @@
         <w:r>
           <w:rPr>
             <w:rStyle w:val="Hyperlink"/>
+            <w:rFonts w:ascii="Nirmala UI" w:hAnsi="Nirmala UI" w:cs="Nirmala UI"/>
+            <w:sz w:val="24"/>
+            <w:szCs w:val="24"/>
           </w:rPr>
           <w:t>http://impetus-i0161.impetus.co.in:11000/oozie</w:t>
         </w:r>
       </w:hyperlink>
       <w:r>
         <w:rPr>
-          <w:color w:val="000000"/>
+          <w:rFonts w:ascii="Nirmala UI" w:hAnsi="Nirmala UI" w:cs="Nirmala UI"/>
+          <w:color w:val="000000"/>
+          <w:sz w:val="24"/>
+          <w:szCs w:val="24"/>
         </w:rPr>
         <w:t xml:space="preserve"> </w:t>
       </w:r>
       <w:r>
         <w:rPr>
           <w:rStyle w:val="Strong"/>
-          <w:color w:val="000000"/>
+          <w:rFonts w:ascii="Nirmala UI" w:hAnsi="Nirmala UI" w:cs="Nirmala UI"/>
+          <w:color w:val="000000"/>
+          <w:sz w:val="24"/>
+          <w:szCs w:val="24"/>
         </w:rPr>
         <w:t>-Doozie.wf.application.path=</w:t>
       </w:r>
       <w:r>
         <w:rPr>
-          <w:color w:val="000000"/>
+          <w:rFonts w:ascii="Nirmala UI" w:hAnsi="Nirmala UI" w:cs="Nirmala UI"/>
+          <w:color w:val="000000"/>
+          <w:sz w:val="24"/>
+          <w:szCs w:val="24"/>
         </w:rPr>
         <w:t xml:space="preserve">hdfs://EETeamJ1/user/oozie/oozie-jobs/job-1/movie_ratings_wf.xml </w:t>
       </w:r>
       <w:r>
         <w:rPr>
           <w:rStyle w:val="Strong"/>
-          <w:color w:val="000000"/>
+          <w:rFonts w:ascii="Nirmala UI" w:hAnsi="Nirmala UI" w:cs="Nirmala UI"/>
+          <w:color w:val="000000"/>
+          <w:sz w:val="24"/>
+          <w:szCs w:val="24"/>
         </w:rPr>
         <w:t>-config</w:t>
       </w:r>
       <w:r>
         <w:rPr>
-          <w:color w:val="000000"/>
+          <w:rFonts w:ascii="Nirmala UI" w:hAnsi="Nirmala UI" w:cs="Nirmala UI"/>
+          <w:color w:val="000000"/>
+          <w:sz w:val="24"/>
+          <w:szCs w:val="24"/>
         </w:rPr>
         <w:t xml:space="preserve">/home/IMPETUS/omprakash.soni/ActualWF/MovieRating-WF/job.properties </w:t>
       </w:r>
       <w:r>
         <w:rPr>
           <w:rStyle w:val="Strong"/>
-          <w:color w:val="000000"/>
+          <w:rFonts w:ascii="Nirmala UI" w:hAnsi="Nirmala UI" w:cs="Nirmala UI"/>
+          <w:color w:val="000000"/>
+          <w:sz w:val="24"/>
+          <w:szCs w:val="24"/>
         </w:rPr>
         <w:t>-run</w:t>
       </w:r>
@@ -526,19 +752,28 @@
           <w:numId w:val="9"/>
         </w:numPr>
         <w:rPr>
-          <w:color w:val="000000"/>
-        </w:rPr>
-      </w:pPr>
-      <w:r>
-        <w:rPr>
-          <w:color w:val="000000"/>
+          <w:rFonts w:ascii="Nirmala UI" w:hAnsi="Nirmala UI" w:cs="Nirmala UI"/>
+          <w:color w:val="000000"/>
+          <w:sz w:val="24"/>
+          <w:szCs w:val="24"/>
+        </w:rPr>
+      </w:pPr>
+      <w:r>
+        <w:rPr>
+          <w:rFonts w:ascii="Nirmala UI" w:hAnsi="Nirmala UI" w:cs="Nirmala UI"/>
+          <w:color w:val="000000"/>
+          <w:sz w:val="24"/>
+          <w:szCs w:val="24"/>
         </w:rPr>
         <w:t>This will return a job Id in format </w:t>
       </w:r>
       <w:r>
         <w:rPr>
           <w:rStyle w:val="Strong"/>
-          <w:color w:val="000000"/>
+          <w:rFonts w:ascii="Nirmala UI" w:hAnsi="Nirmala UI" w:cs="Nirmala UI"/>
+          <w:color w:val="000000"/>
+          <w:sz w:val="24"/>
+          <w:szCs w:val="24"/>
         </w:rPr>
         <w:t>job: &lt;Job ID&gt;</w:t>
       </w:r>
@@ -551,12 +786,18 @@
           <w:numId w:val="9"/>
         </w:numPr>
         <w:rPr>
-          <w:color w:val="000000"/>
-        </w:rPr>
-      </w:pPr>
-      <w:r>
-        <w:rPr>
-          <w:color w:val="000000"/>
+          <w:rFonts w:ascii="Nirmala UI" w:hAnsi="Nirmala UI" w:cs="Nirmala UI"/>
+          <w:color w:val="000000"/>
+          <w:sz w:val="24"/>
+          <w:szCs w:val="24"/>
+        </w:rPr>
+      </w:pPr>
+      <w:r>
+        <w:rPr>
+          <w:rFonts w:ascii="Nirmala UI" w:hAnsi="Nirmala UI" w:cs="Nirmala UI"/>
+          <w:color w:val="000000"/>
+          <w:sz w:val="24"/>
+          <w:szCs w:val="24"/>
         </w:rPr>
         <w:t xml:space="preserve">2. </w:t>
       </w:r>
@@ -564,7 +805,10 @@
       <w:proofErr w:type="gramStart"/>
       <w:r>
         <w:rPr>
-          <w:color w:val="000000"/>
+          <w:rFonts w:ascii="Nirmala UI" w:hAnsi="Nirmala UI" w:cs="Nirmala UI"/>
+          <w:color w:val="000000"/>
+          <w:sz w:val="24"/>
+          <w:szCs w:val="24"/>
         </w:rPr>
         <w:t>oozie</w:t>
       </w:r>
@@ -572,7 +816,10 @@
       <w:proofErr w:type="gramEnd"/>
       <w:r>
         <w:rPr>
-          <w:color w:val="000000"/>
+          <w:rFonts w:ascii="Nirmala UI" w:hAnsi="Nirmala UI" w:cs="Nirmala UI"/>
+          <w:color w:val="000000"/>
+          <w:sz w:val="24"/>
+          <w:szCs w:val="24"/>
         </w:rPr>
         <w:t xml:space="preserve"> job status check command.</w:t>
       </w:r>
@@ -585,7 +832,10 @@
           <w:numId w:val="9"/>
         </w:numPr>
         <w:rPr>
-          <w:color w:val="000000"/>
+          <w:rFonts w:ascii="Nirmala UI" w:hAnsi="Nirmala UI" w:cs="Nirmala UI"/>
+          <w:color w:val="000000"/>
+          <w:sz w:val="24"/>
+          <w:szCs w:val="24"/>
         </w:rPr>
       </w:pPr>
       <w:proofErr w:type="spellStart"/>
@@ -593,7 +843,10 @@
       <w:r>
         <w:rPr>
           <w:rStyle w:val="Strong"/>
-          <w:color w:val="000000"/>
+          <w:rFonts w:ascii="Nirmala UI" w:hAnsi="Nirmala UI" w:cs="Nirmala UI"/>
+          <w:color w:val="000000"/>
+          <w:sz w:val="24"/>
+          <w:szCs w:val="24"/>
         </w:rPr>
         <w:t>oozie</w:t>
       </w:r>
@@ -602,7 +855,10 @@
       <w:r>
         <w:rPr>
           <w:rStyle w:val="Strong"/>
-          <w:color w:val="000000"/>
+          <w:rFonts w:ascii="Nirmala UI" w:hAnsi="Nirmala UI" w:cs="Nirmala UI"/>
+          <w:color w:val="000000"/>
+          <w:sz w:val="24"/>
+          <w:szCs w:val="24"/>
         </w:rPr>
         <w:t xml:space="preserve"> job -</w:t>
       </w:r>
@@ -610,14 +866,20 @@
       <w:r>
         <w:rPr>
           <w:rStyle w:val="Strong"/>
-          <w:color w:val="000000"/>
+          <w:rFonts w:ascii="Nirmala UI" w:hAnsi="Nirmala UI" w:cs="Nirmala UI"/>
+          <w:color w:val="000000"/>
+          <w:sz w:val="24"/>
+          <w:szCs w:val="24"/>
         </w:rPr>
         <w:t>oozie</w:t>
       </w:r>
       <w:proofErr w:type="spellEnd"/>
       <w:r>
         <w:rPr>
-          <w:color w:val="000000"/>
+          <w:rFonts w:ascii="Nirmala UI" w:hAnsi="Nirmala UI" w:cs="Nirmala UI"/>
+          <w:color w:val="000000"/>
+          <w:sz w:val="24"/>
+          <w:szCs w:val="24"/>
         </w:rPr>
         <w:t xml:space="preserve"> </w:t>
       </w:r>
@@ -625,51 +887,77 @@
         <w:r>
           <w:rPr>
             <w:rStyle w:val="Hyperlink"/>
+            <w:rFonts w:ascii="Nirmala UI" w:hAnsi="Nirmala UI" w:cs="Nirmala UI"/>
+            <w:sz w:val="24"/>
+            <w:szCs w:val="24"/>
           </w:rPr>
           <w:t>http://impetus-i0161.impetus.co.in:11000/oozie</w:t>
         </w:r>
       </w:hyperlink>
       <w:r>
         <w:rPr>
-          <w:color w:val="000000"/>
+          <w:rFonts w:ascii="Nirmala UI" w:hAnsi="Nirmala UI" w:cs="Nirmala UI"/>
+          <w:color w:val="000000"/>
+          <w:sz w:val="24"/>
+          <w:szCs w:val="24"/>
         </w:rPr>
         <w:t xml:space="preserve"> </w:t>
       </w:r>
       <w:r>
         <w:rPr>
           <w:rStyle w:val="Strong"/>
-          <w:color w:val="000000"/>
+          <w:rFonts w:ascii="Nirmala UI" w:hAnsi="Nirmala UI" w:cs="Nirmala UI"/>
+          <w:color w:val="000000"/>
+          <w:sz w:val="24"/>
+          <w:szCs w:val="24"/>
         </w:rPr>
         <w:t>-info</w:t>
       </w:r>
       <w:r>
         <w:rPr>
-          <w:color w:val="000000"/>
+          <w:rFonts w:ascii="Nirmala UI" w:hAnsi="Nirmala UI" w:cs="Nirmala UI"/>
+          <w:color w:val="000000"/>
+          <w:sz w:val="24"/>
+          <w:szCs w:val="24"/>
         </w:rPr>
         <w:t> &lt;</w:t>
       </w:r>
       <w:proofErr w:type="spellStart"/>
       <w:r>
         <w:rPr>
-          <w:color w:val="000000"/>
+          <w:rFonts w:ascii="Nirmala UI" w:hAnsi="Nirmala UI" w:cs="Nirmala UI"/>
+          <w:color w:val="000000"/>
+          <w:sz w:val="24"/>
+          <w:szCs w:val="24"/>
         </w:rPr>
         <w:t>JobId</w:t>
       </w:r>
       <w:proofErr w:type="spellEnd"/>
       <w:r>
         <w:rPr>
-          <w:color w:val="000000"/>
+          <w:rFonts w:ascii="Nirmala UI" w:hAnsi="Nirmala UI" w:cs="Nirmala UI"/>
+          <w:color w:val="000000"/>
+          <w:sz w:val="24"/>
+          <w:szCs w:val="24"/>
         </w:rPr>
         <w:t>&gt;</w:t>
       </w:r>
-      <w:bookmarkStart w:id="0" w:name="_GoBack"/>
-      <w:bookmarkEnd w:id="0"/>
     </w:p>
     <w:p>
       <w:pPr>
         <w:pStyle w:val="Heading2"/>
-      </w:pPr>
-      <w:r>
+        <w:rPr>
+          <w:rFonts w:ascii="Nirmala UI" w:hAnsi="Nirmala UI" w:cs="Nirmala UI"/>
+          <w:sz w:val="24"/>
+          <w:szCs w:val="24"/>
+        </w:rPr>
+      </w:pPr>
+      <w:r>
+        <w:rPr>
+          <w:rFonts w:ascii="Nirmala UI" w:hAnsi="Nirmala UI" w:cs="Nirmala UI"/>
+          <w:sz w:val="24"/>
+          <w:szCs w:val="24"/>
+        </w:rPr>
         <w:t>Output Verification:</w:t>
       </w:r>
     </w:p>
@@ -681,41 +969,59 @@
           <w:numId w:val="11"/>
         </w:numPr>
         <w:rPr>
-          <w:color w:val="000000"/>
-        </w:rPr>
-      </w:pPr>
-      <w:r>
-        <w:rPr>
-          <w:color w:val="000000"/>
+          <w:rFonts w:ascii="Nirmala UI" w:hAnsi="Nirmala UI" w:cs="Nirmala UI"/>
+          <w:color w:val="000000"/>
+          <w:sz w:val="24"/>
+          <w:szCs w:val="24"/>
+        </w:rPr>
+      </w:pPr>
+      <w:r>
+        <w:rPr>
+          <w:rFonts w:ascii="Nirmala UI" w:hAnsi="Nirmala UI" w:cs="Nirmala UI"/>
+          <w:color w:val="000000"/>
+          <w:sz w:val="24"/>
+          <w:szCs w:val="24"/>
         </w:rPr>
         <w:t xml:space="preserve">After successfully execution of </w:t>
       </w:r>
       <w:proofErr w:type="spellStart"/>
       <w:r>
         <w:rPr>
-          <w:color w:val="000000"/>
+          <w:rFonts w:ascii="Nirmala UI" w:hAnsi="Nirmala UI" w:cs="Nirmala UI"/>
+          <w:color w:val="000000"/>
+          <w:sz w:val="24"/>
+          <w:szCs w:val="24"/>
         </w:rPr>
         <w:t>Oozie</w:t>
       </w:r>
       <w:proofErr w:type="spellEnd"/>
       <w:r>
         <w:rPr>
-          <w:color w:val="000000"/>
+          <w:rFonts w:ascii="Nirmala UI" w:hAnsi="Nirmala UI" w:cs="Nirmala UI"/>
+          <w:color w:val="000000"/>
+          <w:sz w:val="24"/>
+          <w:szCs w:val="24"/>
         </w:rPr>
         <w:t xml:space="preserve"> workflow a new table ‘</w:t>
       </w:r>
       <w:proofErr w:type="spellStart"/>
       <w:r>
         <w:rPr>
+          <w:rFonts w:ascii="Nirmala UI" w:hAnsi="Nirmala UI" w:cs="Nirmala UI"/>
           <w:b/>
           <w:color w:val="000000"/>
+          <w:sz w:val="24"/>
+          <w:szCs w:val="24"/>
         </w:rPr>
         <w:t>movie_ratings</w:t>
       </w:r>
       <w:proofErr w:type="spellEnd"/>
       <w:r>
         <w:rPr>
-          <w:color w:val="000000"/>
+          <w:rFonts w:ascii="Nirmala UI" w:hAnsi="Nirmala UI" w:cs="Nirmala UI"/>
+          <w:color w:val="000000"/>
+          <w:sz w:val="24"/>
+          <w:szCs w:val="24"/>
         </w:rPr>
         <w:t xml:space="preserve">’ created. </w:t>
       </w:r>
@@ -728,27 +1034,27 @@
           <w:numId w:val="11"/>
         </w:numPr>
         <w:rPr>
-          <w:rFonts w:asciiTheme="majorHAnsi" w:eastAsiaTheme="majorEastAsia" w:hAnsiTheme="majorHAnsi" w:cstheme="majorBidi"/>
-          <w:color w:val="000000"/>
-          <w:sz w:val="26"/>
-          <w:szCs w:val="26"/>
-        </w:rPr>
-      </w:pPr>
-      <w:r>
-        <w:rPr>
-          <w:rFonts w:asciiTheme="majorHAnsi" w:eastAsiaTheme="majorEastAsia" w:hAnsiTheme="majorHAnsi" w:cstheme="majorBidi"/>
-          <w:color w:val="000000"/>
-          <w:sz w:val="26"/>
-          <w:szCs w:val="26"/>
+          <w:rFonts w:ascii="Nirmala UI" w:eastAsiaTheme="majorEastAsia" w:hAnsi="Nirmala UI" w:cs="Nirmala UI"/>
+          <w:color w:val="000000"/>
+          <w:sz w:val="24"/>
+          <w:szCs w:val="24"/>
+        </w:rPr>
+      </w:pPr>
+      <w:r>
+        <w:rPr>
+          <w:rFonts w:ascii="Nirmala UI" w:eastAsiaTheme="majorEastAsia" w:hAnsi="Nirmala UI" w:cs="Nirmala UI"/>
+          <w:color w:val="000000"/>
+          <w:sz w:val="24"/>
+          <w:szCs w:val="24"/>
         </w:rPr>
         <w:t>Verify the data of new table from original tables.</w:t>
       </w:r>
       <w:r>
         <w:rPr>
-          <w:rFonts w:asciiTheme="majorHAnsi" w:eastAsiaTheme="majorEastAsia" w:hAnsiTheme="majorHAnsi" w:cstheme="majorBidi"/>
-          <w:color w:val="000000"/>
-          <w:sz w:val="26"/>
-          <w:szCs w:val="26"/>
+          <w:rFonts w:ascii="Nirmala UI" w:eastAsiaTheme="majorEastAsia" w:hAnsi="Nirmala UI" w:cs="Nirmala UI"/>
+          <w:color w:val="000000"/>
+          <w:sz w:val="24"/>
+          <w:szCs w:val="24"/>
         </w:rPr>
         <w:t xml:space="preserve"> Count and data should be match.</w:t>
       </w:r>
@@ -756,25 +1062,31 @@
     <w:p>
       <w:pPr>
         <w:rPr>
+          <w:rFonts w:ascii="Nirmala UI" w:hAnsi="Nirmala UI" w:cs="Nirmala UI"/>
           <w:b/>
           <w:bCs/>
           <w:color w:val="2E74B5" w:themeColor="accent1" w:themeShade="BF"/>
-        </w:rPr>
-      </w:pPr>
-      <w:r>
-        <w:rPr>
-          <w:rFonts w:asciiTheme="majorHAnsi" w:eastAsiaTheme="majorEastAsia" w:hAnsiTheme="majorHAnsi" w:cstheme="majorBidi"/>
+          <w:sz w:val="24"/>
+          <w:szCs w:val="24"/>
+        </w:rPr>
+      </w:pPr>
+      <w:r>
+        <w:rPr>
+          <w:rFonts w:ascii="Nirmala UI" w:eastAsiaTheme="majorEastAsia" w:hAnsi="Nirmala UI" w:cs="Nirmala UI"/>
           <w:color w:val="2E74B5" w:themeColor="accent1" w:themeShade="BF"/>
-          <w:sz w:val="26"/>
-          <w:szCs w:val="26"/>
+          <w:sz w:val="24"/>
+          <w:szCs w:val="24"/>
         </w:rPr>
         <w:t>Related queries</w:t>
       </w:r>
       <w:r>
         <w:rPr>
+          <w:rFonts w:ascii="Nirmala UI" w:hAnsi="Nirmala UI" w:cs="Nirmala UI"/>
           <w:b/>
           <w:bCs/>
           <w:color w:val="2E74B5" w:themeColor="accent1" w:themeShade="BF"/>
+          <w:sz w:val="24"/>
+          <w:szCs w:val="24"/>
         </w:rPr>
         <w:t>:</w:t>
       </w:r>
@@ -787,39 +1099,39 @@
           <w:numId w:val="9"/>
         </w:numPr>
         <w:rPr>
-          <w:rFonts w:asciiTheme="majorHAnsi" w:eastAsiaTheme="majorEastAsia" w:hAnsiTheme="majorHAnsi" w:cstheme="majorBidi"/>
-          <w:color w:val="000000"/>
-          <w:sz w:val="26"/>
-          <w:szCs w:val="26"/>
-        </w:rPr>
-      </w:pPr>
-      <w:r>
-        <w:rPr>
-          <w:rFonts w:asciiTheme="majorHAnsi" w:eastAsiaTheme="majorEastAsia" w:hAnsiTheme="majorHAnsi" w:cstheme="majorBidi"/>
-          <w:color w:val="000000"/>
-          <w:sz w:val="26"/>
-          <w:szCs w:val="26"/>
+          <w:rFonts w:ascii="Nirmala UI" w:eastAsiaTheme="majorEastAsia" w:hAnsi="Nirmala UI" w:cs="Nirmala UI"/>
+          <w:color w:val="000000"/>
+          <w:sz w:val="24"/>
+          <w:szCs w:val="24"/>
+        </w:rPr>
+      </w:pPr>
+      <w:r>
+        <w:rPr>
+          <w:rFonts w:ascii="Nirmala UI" w:eastAsiaTheme="majorEastAsia" w:hAnsi="Nirmala UI" w:cs="Nirmala UI"/>
+          <w:color w:val="000000"/>
+          <w:sz w:val="24"/>
+          <w:szCs w:val="24"/>
         </w:rPr>
         <w:t>List all the movies and the number of ratings from ‘</w:t>
       </w:r>
       <w:proofErr w:type="spellStart"/>
       <w:r>
         <w:rPr>
-          <w:rFonts w:asciiTheme="majorHAnsi" w:eastAsiaTheme="majorEastAsia" w:hAnsiTheme="majorHAnsi" w:cstheme="majorBidi"/>
+          <w:rFonts w:ascii="Nirmala UI" w:eastAsiaTheme="majorEastAsia" w:hAnsi="Nirmala UI" w:cs="Nirmala UI"/>
           <w:b/>
           <w:color w:val="000000"/>
-          <w:sz w:val="26"/>
-          <w:szCs w:val="26"/>
+          <w:sz w:val="24"/>
+          <w:szCs w:val="24"/>
         </w:rPr>
         <w:t>movie_ratings</w:t>
       </w:r>
       <w:proofErr w:type="spellEnd"/>
       <w:r>
         <w:rPr>
-          <w:rFonts w:asciiTheme="majorHAnsi" w:eastAsiaTheme="majorEastAsia" w:hAnsiTheme="majorHAnsi" w:cstheme="majorBidi"/>
-          <w:color w:val="000000"/>
-          <w:sz w:val="26"/>
-          <w:szCs w:val="26"/>
+          <w:rFonts w:ascii="Nirmala UI" w:eastAsiaTheme="majorEastAsia" w:hAnsi="Nirmala UI" w:cs="Nirmala UI"/>
+          <w:color w:val="000000"/>
+          <w:sz w:val="24"/>
+          <w:szCs w:val="24"/>
         </w:rPr>
         <w:t>’ table:</w:t>
       </w:r>
@@ -832,38 +1144,38 @@
           <w:numId w:val="9"/>
         </w:numPr>
         <w:rPr>
-          <w:rFonts w:asciiTheme="majorHAnsi" w:eastAsiaTheme="majorEastAsia" w:hAnsiTheme="majorHAnsi" w:cstheme="majorBidi"/>
-          <w:color w:val="000000"/>
-          <w:sz w:val="26"/>
-          <w:szCs w:val="26"/>
-        </w:rPr>
-      </w:pPr>
-      <w:r>
-        <w:rPr>
-          <w:rFonts w:asciiTheme="majorHAnsi" w:eastAsiaTheme="majorEastAsia" w:hAnsiTheme="majorHAnsi" w:cstheme="majorBidi"/>
-          <w:color w:val="000000"/>
-          <w:sz w:val="26"/>
-          <w:szCs w:val="26"/>
+          <w:rFonts w:ascii="Nirmala UI" w:eastAsiaTheme="majorEastAsia" w:hAnsi="Nirmala UI" w:cs="Nirmala UI"/>
+          <w:color w:val="000000"/>
+          <w:sz w:val="24"/>
+          <w:szCs w:val="24"/>
+        </w:rPr>
+      </w:pPr>
+      <w:r>
+        <w:rPr>
+          <w:rFonts w:ascii="Nirmala UI" w:eastAsiaTheme="majorEastAsia" w:hAnsi="Nirmala UI" w:cs="Nirmala UI"/>
+          <w:color w:val="000000"/>
+          <w:sz w:val="24"/>
+          <w:szCs w:val="24"/>
         </w:rPr>
         <w:t xml:space="preserve">select count (*) from </w:t>
       </w:r>
       <w:proofErr w:type="spellStart"/>
       <w:r>
         <w:rPr>
-          <w:rFonts w:asciiTheme="majorHAnsi" w:eastAsiaTheme="majorEastAsia" w:hAnsiTheme="majorHAnsi" w:cstheme="majorBidi"/>
-          <w:color w:val="000000"/>
-          <w:sz w:val="26"/>
-          <w:szCs w:val="26"/>
+          <w:rFonts w:ascii="Nirmala UI" w:eastAsiaTheme="majorEastAsia" w:hAnsi="Nirmala UI" w:cs="Nirmala UI"/>
+          <w:color w:val="000000"/>
+          <w:sz w:val="24"/>
+          <w:szCs w:val="24"/>
         </w:rPr>
         <w:t>mov_rating_count</w:t>
       </w:r>
       <w:proofErr w:type="spellEnd"/>
       <w:r>
         <w:rPr>
-          <w:rFonts w:asciiTheme="majorHAnsi" w:eastAsiaTheme="majorEastAsia" w:hAnsiTheme="majorHAnsi" w:cstheme="majorBidi"/>
-          <w:color w:val="000000"/>
-          <w:sz w:val="26"/>
-          <w:szCs w:val="26"/>
+          <w:rFonts w:ascii="Nirmala UI" w:eastAsiaTheme="majorEastAsia" w:hAnsi="Nirmala UI" w:cs="Nirmala UI"/>
+          <w:color w:val="000000"/>
+          <w:sz w:val="24"/>
+          <w:szCs w:val="24"/>
         </w:rPr>
         <w:t>;</w:t>
       </w:r>
@@ -876,38 +1188,38 @@
           <w:numId w:val="9"/>
         </w:numPr>
         <w:rPr>
-          <w:rFonts w:asciiTheme="majorHAnsi" w:eastAsiaTheme="majorEastAsia" w:hAnsiTheme="majorHAnsi" w:cstheme="majorBidi"/>
-          <w:color w:val="000000"/>
-          <w:sz w:val="26"/>
-          <w:szCs w:val="26"/>
-        </w:rPr>
-      </w:pPr>
-      <w:r>
-        <w:rPr>
-          <w:rFonts w:asciiTheme="majorHAnsi" w:eastAsiaTheme="majorEastAsia" w:hAnsiTheme="majorHAnsi" w:cstheme="majorBidi"/>
-          <w:color w:val="000000"/>
-          <w:sz w:val="26"/>
-          <w:szCs w:val="26"/>
+          <w:rFonts w:ascii="Nirmala UI" w:eastAsiaTheme="majorEastAsia" w:hAnsi="Nirmala UI" w:cs="Nirmala UI"/>
+          <w:color w:val="000000"/>
+          <w:sz w:val="24"/>
+          <w:szCs w:val="24"/>
+        </w:rPr>
+      </w:pPr>
+      <w:r>
+        <w:rPr>
+          <w:rFonts w:ascii="Nirmala UI" w:eastAsiaTheme="majorEastAsia" w:hAnsi="Nirmala UI" w:cs="Nirmala UI"/>
+          <w:color w:val="000000"/>
+          <w:sz w:val="24"/>
+          <w:szCs w:val="24"/>
         </w:rPr>
         <w:t xml:space="preserve">select * from </w:t>
       </w:r>
       <w:proofErr w:type="spellStart"/>
       <w:r>
         <w:rPr>
-          <w:rFonts w:asciiTheme="majorHAnsi" w:eastAsiaTheme="majorEastAsia" w:hAnsiTheme="majorHAnsi" w:cstheme="majorBidi"/>
-          <w:color w:val="000000"/>
-          <w:sz w:val="26"/>
-          <w:szCs w:val="26"/>
+          <w:rFonts w:ascii="Nirmala UI" w:eastAsiaTheme="majorEastAsia" w:hAnsi="Nirmala UI" w:cs="Nirmala UI"/>
+          <w:color w:val="000000"/>
+          <w:sz w:val="24"/>
+          <w:szCs w:val="24"/>
         </w:rPr>
         <w:t>mov_rating_count</w:t>
       </w:r>
       <w:proofErr w:type="spellEnd"/>
       <w:r>
         <w:rPr>
-          <w:rFonts w:asciiTheme="majorHAnsi" w:eastAsiaTheme="majorEastAsia" w:hAnsiTheme="majorHAnsi" w:cstheme="majorBidi"/>
-          <w:color w:val="000000"/>
-          <w:sz w:val="26"/>
-          <w:szCs w:val="26"/>
+          <w:rFonts w:ascii="Nirmala UI" w:eastAsiaTheme="majorEastAsia" w:hAnsi="Nirmala UI" w:cs="Nirmala UI"/>
+          <w:color w:val="000000"/>
+          <w:sz w:val="24"/>
+          <w:szCs w:val="24"/>
         </w:rPr>
         <w:t>;</w:t>
       </w:r>
@@ -916,10 +1228,10 @@
       <w:pPr>
         <w:pStyle w:val="NoSpacing"/>
         <w:rPr>
-          <w:rFonts w:asciiTheme="majorHAnsi" w:eastAsiaTheme="majorEastAsia" w:hAnsiTheme="majorHAnsi" w:cstheme="majorBidi"/>
-          <w:color w:val="000000"/>
-          <w:sz w:val="26"/>
-          <w:szCs w:val="26"/>
+          <w:rFonts w:ascii="Nirmala UI" w:eastAsiaTheme="majorEastAsia" w:hAnsi="Nirmala UI" w:cs="Nirmala UI"/>
+          <w:color w:val="000000"/>
+          <w:sz w:val="24"/>
+          <w:szCs w:val="24"/>
         </w:rPr>
       </w:pPr>
     </w:p>
@@ -931,18 +1243,18 @@
           <w:numId w:val="9"/>
         </w:numPr>
         <w:rPr>
-          <w:rFonts w:asciiTheme="majorHAnsi" w:eastAsiaTheme="majorEastAsia" w:hAnsiTheme="majorHAnsi" w:cstheme="majorBidi"/>
-          <w:color w:val="000000"/>
-          <w:sz w:val="26"/>
-          <w:szCs w:val="26"/>
-        </w:rPr>
-      </w:pPr>
-      <w:r>
-        <w:rPr>
-          <w:rFonts w:asciiTheme="majorHAnsi" w:eastAsiaTheme="majorEastAsia" w:hAnsiTheme="majorHAnsi" w:cstheme="majorBidi"/>
-          <w:color w:val="000000"/>
-          <w:sz w:val="26"/>
-          <w:szCs w:val="26"/>
+          <w:rFonts w:ascii="Nirmala UI" w:eastAsiaTheme="majorEastAsia" w:hAnsi="Nirmala UI" w:cs="Nirmala UI"/>
+          <w:color w:val="000000"/>
+          <w:sz w:val="24"/>
+          <w:szCs w:val="24"/>
+        </w:rPr>
+      </w:pPr>
+      <w:r>
+        <w:rPr>
+          <w:rFonts w:ascii="Nirmala UI" w:eastAsiaTheme="majorEastAsia" w:hAnsi="Nirmala UI" w:cs="Nirmala UI"/>
+          <w:color w:val="000000"/>
+          <w:sz w:val="24"/>
+          <w:szCs w:val="24"/>
         </w:rPr>
         <w:t>List all the movies and the number of ratings from original tables:</w:t>
       </w:r>
@@ -955,139 +1267,138 @@
           <w:numId w:val="9"/>
         </w:numPr>
         <w:rPr>
-          <w:rFonts w:asciiTheme="majorHAnsi" w:eastAsiaTheme="majorEastAsia" w:hAnsiTheme="majorHAnsi" w:cstheme="majorBidi"/>
-          <w:color w:val="000000"/>
-          <w:sz w:val="26"/>
-          <w:szCs w:val="26"/>
-        </w:rPr>
-      </w:pPr>
-      <w:r>
-        <w:rPr>
-          <w:rFonts w:asciiTheme="majorHAnsi" w:eastAsiaTheme="majorEastAsia" w:hAnsiTheme="majorHAnsi" w:cstheme="majorBidi"/>
-          <w:color w:val="000000"/>
-          <w:sz w:val="26"/>
-          <w:szCs w:val="26"/>
-        </w:rPr>
-        <w:lastRenderedPageBreak/>
+          <w:rFonts w:ascii="Nirmala UI" w:eastAsiaTheme="majorEastAsia" w:hAnsi="Nirmala UI" w:cs="Nirmala UI"/>
+          <w:color w:val="000000"/>
+          <w:sz w:val="24"/>
+          <w:szCs w:val="24"/>
+        </w:rPr>
+      </w:pPr>
+      <w:r>
+        <w:rPr>
+          <w:rFonts w:ascii="Nirmala UI" w:eastAsiaTheme="majorEastAsia" w:hAnsi="Nirmala UI" w:cs="Nirmala UI"/>
+          <w:color w:val="000000"/>
+          <w:sz w:val="24"/>
+          <w:szCs w:val="24"/>
+        </w:rPr>
         <w:t xml:space="preserve">SELECT </w:t>
       </w:r>
       <w:proofErr w:type="spellStart"/>
       <w:r>
         <w:rPr>
-          <w:rFonts w:asciiTheme="majorHAnsi" w:eastAsiaTheme="majorEastAsia" w:hAnsiTheme="majorHAnsi" w:cstheme="majorBidi"/>
-          <w:color w:val="000000"/>
-          <w:sz w:val="26"/>
-          <w:szCs w:val="26"/>
+          <w:rFonts w:ascii="Nirmala UI" w:eastAsiaTheme="majorEastAsia" w:hAnsi="Nirmala UI" w:cs="Nirmala UI"/>
+          <w:color w:val="000000"/>
+          <w:sz w:val="24"/>
+          <w:szCs w:val="24"/>
         </w:rPr>
         <w:t>movies.movie_id</w:t>
       </w:r>
       <w:proofErr w:type="spellEnd"/>
       <w:r>
         <w:rPr>
-          <w:rFonts w:asciiTheme="majorHAnsi" w:eastAsiaTheme="majorEastAsia" w:hAnsiTheme="majorHAnsi" w:cstheme="majorBidi"/>
-          <w:color w:val="000000"/>
-          <w:sz w:val="26"/>
-          <w:szCs w:val="26"/>
+          <w:rFonts w:ascii="Nirmala UI" w:eastAsiaTheme="majorEastAsia" w:hAnsi="Nirmala UI" w:cs="Nirmala UI"/>
+          <w:color w:val="000000"/>
+          <w:sz w:val="24"/>
+          <w:szCs w:val="24"/>
         </w:rPr>
         <w:t xml:space="preserve">, </w:t>
       </w:r>
       <w:proofErr w:type="spellStart"/>
       <w:r>
         <w:rPr>
-          <w:rFonts w:asciiTheme="majorHAnsi" w:eastAsiaTheme="majorEastAsia" w:hAnsiTheme="majorHAnsi" w:cstheme="majorBidi"/>
-          <w:color w:val="000000"/>
-          <w:sz w:val="26"/>
-          <w:szCs w:val="26"/>
+          <w:rFonts w:ascii="Nirmala UI" w:eastAsiaTheme="majorEastAsia" w:hAnsi="Nirmala UI" w:cs="Nirmala UI"/>
+          <w:color w:val="000000"/>
+          <w:sz w:val="24"/>
+          <w:szCs w:val="24"/>
         </w:rPr>
         <w:t>movies.title</w:t>
       </w:r>
       <w:proofErr w:type="spellEnd"/>
       <w:r>
         <w:rPr>
-          <w:rFonts w:asciiTheme="majorHAnsi" w:eastAsiaTheme="majorEastAsia" w:hAnsiTheme="majorHAnsi" w:cstheme="majorBidi"/>
-          <w:color w:val="000000"/>
-          <w:sz w:val="26"/>
-          <w:szCs w:val="26"/>
+          <w:rFonts w:ascii="Nirmala UI" w:eastAsiaTheme="majorEastAsia" w:hAnsi="Nirmala UI" w:cs="Nirmala UI"/>
+          <w:color w:val="000000"/>
+          <w:sz w:val="24"/>
+          <w:szCs w:val="24"/>
         </w:rPr>
         <w:t>, count(</w:t>
       </w:r>
       <w:proofErr w:type="spellStart"/>
       <w:r>
         <w:rPr>
-          <w:rFonts w:asciiTheme="majorHAnsi" w:eastAsiaTheme="majorEastAsia" w:hAnsiTheme="majorHAnsi" w:cstheme="majorBidi"/>
-          <w:color w:val="000000"/>
-          <w:sz w:val="26"/>
-          <w:szCs w:val="26"/>
+          <w:rFonts w:ascii="Nirmala UI" w:eastAsiaTheme="majorEastAsia" w:hAnsi="Nirmala UI" w:cs="Nirmala UI"/>
+          <w:color w:val="000000"/>
+          <w:sz w:val="24"/>
+          <w:szCs w:val="24"/>
         </w:rPr>
         <w:t>ratings.movie_id</w:t>
       </w:r>
       <w:proofErr w:type="spellEnd"/>
       <w:r>
         <w:rPr>
-          <w:rFonts w:asciiTheme="majorHAnsi" w:eastAsiaTheme="majorEastAsia" w:hAnsiTheme="majorHAnsi" w:cstheme="majorBidi"/>
-          <w:color w:val="000000"/>
-          <w:sz w:val="26"/>
-          <w:szCs w:val="26"/>
+          <w:rFonts w:ascii="Nirmala UI" w:eastAsiaTheme="majorEastAsia" w:hAnsi="Nirmala UI" w:cs="Nirmala UI"/>
+          <w:color w:val="000000"/>
+          <w:sz w:val="24"/>
+          <w:szCs w:val="24"/>
         </w:rPr>
         <w:t>) as count  FROM movies INNER JOIN ratings ON (</w:t>
       </w:r>
       <w:proofErr w:type="spellStart"/>
       <w:r>
         <w:rPr>
-          <w:rFonts w:asciiTheme="majorHAnsi" w:eastAsiaTheme="majorEastAsia" w:hAnsiTheme="majorHAnsi" w:cstheme="majorBidi"/>
-          <w:color w:val="000000"/>
-          <w:sz w:val="26"/>
-          <w:szCs w:val="26"/>
+          <w:rFonts w:ascii="Nirmala UI" w:eastAsiaTheme="majorEastAsia" w:hAnsi="Nirmala UI" w:cs="Nirmala UI"/>
+          <w:color w:val="000000"/>
+          <w:sz w:val="24"/>
+          <w:szCs w:val="24"/>
         </w:rPr>
         <w:t>movies.movie_id</w:t>
       </w:r>
       <w:proofErr w:type="spellEnd"/>
       <w:r>
         <w:rPr>
-          <w:rFonts w:asciiTheme="majorHAnsi" w:eastAsiaTheme="majorEastAsia" w:hAnsiTheme="majorHAnsi" w:cstheme="majorBidi"/>
-          <w:color w:val="000000"/>
-          <w:sz w:val="26"/>
-          <w:szCs w:val="26"/>
+          <w:rFonts w:ascii="Nirmala UI" w:eastAsiaTheme="majorEastAsia" w:hAnsi="Nirmala UI" w:cs="Nirmala UI"/>
+          <w:color w:val="000000"/>
+          <w:sz w:val="24"/>
+          <w:szCs w:val="24"/>
         </w:rPr>
         <w:t xml:space="preserve"> = </w:t>
       </w:r>
       <w:proofErr w:type="spellStart"/>
       <w:r>
         <w:rPr>
-          <w:rFonts w:asciiTheme="majorHAnsi" w:eastAsiaTheme="majorEastAsia" w:hAnsiTheme="majorHAnsi" w:cstheme="majorBidi"/>
-          <w:color w:val="000000"/>
-          <w:sz w:val="26"/>
-          <w:szCs w:val="26"/>
+          <w:rFonts w:ascii="Nirmala UI" w:eastAsiaTheme="majorEastAsia" w:hAnsi="Nirmala UI" w:cs="Nirmala UI"/>
+          <w:color w:val="000000"/>
+          <w:sz w:val="24"/>
+          <w:szCs w:val="24"/>
         </w:rPr>
         <w:t>ratings.movie_id</w:t>
       </w:r>
       <w:proofErr w:type="spellEnd"/>
       <w:r>
         <w:rPr>
-          <w:rFonts w:asciiTheme="majorHAnsi" w:eastAsiaTheme="majorEastAsia" w:hAnsiTheme="majorHAnsi" w:cstheme="majorBidi"/>
-          <w:color w:val="000000"/>
-          <w:sz w:val="26"/>
-          <w:szCs w:val="26"/>
+          <w:rFonts w:ascii="Nirmala UI" w:eastAsiaTheme="majorEastAsia" w:hAnsi="Nirmala UI" w:cs="Nirmala UI"/>
+          <w:color w:val="000000"/>
+          <w:sz w:val="24"/>
+          <w:szCs w:val="24"/>
         </w:rPr>
         <w:t xml:space="preserve">) group by </w:t>
       </w:r>
       <w:proofErr w:type="spellStart"/>
       <w:r>
         <w:rPr>
-          <w:rFonts w:asciiTheme="majorHAnsi" w:eastAsiaTheme="majorEastAsia" w:hAnsiTheme="majorHAnsi" w:cstheme="majorBidi"/>
-          <w:color w:val="000000"/>
-          <w:sz w:val="26"/>
-          <w:szCs w:val="26"/>
+          <w:rFonts w:ascii="Nirmala UI" w:eastAsiaTheme="majorEastAsia" w:hAnsi="Nirmala UI" w:cs="Nirmala UI"/>
+          <w:color w:val="000000"/>
+          <w:sz w:val="24"/>
+          <w:szCs w:val="24"/>
         </w:rPr>
         <w:t>movies.movie_id</w:t>
       </w:r>
       <w:proofErr w:type="spellEnd"/>
       <w:r>
         <w:rPr>
-          <w:rFonts w:asciiTheme="majorHAnsi" w:eastAsiaTheme="majorEastAsia" w:hAnsiTheme="majorHAnsi" w:cstheme="majorBidi"/>
-          <w:color w:val="000000"/>
-          <w:sz w:val="26"/>
-          <w:szCs w:val="26"/>
+          <w:rFonts w:ascii="Nirmala UI" w:eastAsiaTheme="majorEastAsia" w:hAnsi="Nirmala UI" w:cs="Nirmala UI"/>
+          <w:color w:val="000000"/>
+          <w:sz w:val="24"/>
+          <w:szCs w:val="24"/>
         </w:rPr>
         <w:t xml:space="preserve"> ,title;</w:t>
       </w:r>
@@ -1100,22 +1411,32 @@
           <w:numId w:val="9"/>
         </w:numPr>
         <w:rPr>
-          <w:color w:val="000000"/>
+          <w:rFonts w:ascii="Nirmala UI" w:hAnsi="Nirmala UI" w:cs="Nirmala UI"/>
+          <w:color w:val="000000"/>
+          <w:sz w:val="24"/>
+          <w:szCs w:val="24"/>
         </w:rPr>
       </w:pPr>
       <w:proofErr w:type="spellStart"/>
       <w:proofErr w:type="gramStart"/>
       <w:r>
         <w:rPr>
-          <w:color w:val="000000"/>
-        </w:rPr>
+          <w:rFonts w:ascii="Nirmala UI" w:hAnsi="Nirmala UI" w:cs="Nirmala UI"/>
+          <w:color w:val="000000"/>
+          <w:sz w:val="24"/>
+          <w:szCs w:val="24"/>
+        </w:rPr>
+        <w:lastRenderedPageBreak/>
         <w:t>oozie</w:t>
       </w:r>
       <w:proofErr w:type="spellEnd"/>
       <w:proofErr w:type="gramEnd"/>
       <w:r>
         <w:rPr>
-          <w:color w:val="000000"/>
+          <w:rFonts w:ascii="Nirmala UI" w:hAnsi="Nirmala UI" w:cs="Nirmala UI"/>
+          <w:color w:val="000000"/>
+          <w:sz w:val="24"/>
+          <w:szCs w:val="24"/>
         </w:rPr>
         <w:t xml:space="preserve"> workflow validation.</w:t>
       </w:r>
@@ -1128,14 +1449,20 @@
           <w:numId w:val="9"/>
         </w:numPr>
         <w:rPr>
-          <w:color w:val="000000"/>
+          <w:rFonts w:ascii="Nirmala UI" w:hAnsi="Nirmala UI" w:cs="Nirmala UI"/>
+          <w:color w:val="000000"/>
+          <w:sz w:val="24"/>
+          <w:szCs w:val="24"/>
         </w:rPr>
       </w:pPr>
       <w:proofErr w:type="spellStart"/>
       <w:proofErr w:type="gramStart"/>
       <w:r>
         <w:rPr>
-          <w:color w:val="000000"/>
+          <w:rFonts w:ascii="Nirmala UI" w:hAnsi="Nirmala UI" w:cs="Nirmala UI"/>
+          <w:color w:val="000000"/>
+          <w:sz w:val="24"/>
+          <w:szCs w:val="24"/>
         </w:rPr>
         <w:t>oozie</w:t>
       </w:r>
@@ -1143,21 +1470,30 @@
       <w:proofErr w:type="gramEnd"/>
       <w:r>
         <w:rPr>
-          <w:color w:val="000000"/>
+          <w:rFonts w:ascii="Nirmala UI" w:hAnsi="Nirmala UI" w:cs="Nirmala UI"/>
+          <w:color w:val="000000"/>
+          <w:sz w:val="24"/>
+          <w:szCs w:val="24"/>
         </w:rPr>
         <w:t xml:space="preserve"> validate &lt;</w:t>
       </w:r>
       <w:proofErr w:type="spellStart"/>
       <w:r>
         <w:rPr>
-          <w:color w:val="000000"/>
+          <w:rFonts w:ascii="Nirmala UI" w:hAnsi="Nirmala UI" w:cs="Nirmala UI"/>
+          <w:color w:val="000000"/>
+          <w:sz w:val="24"/>
+          <w:szCs w:val="24"/>
         </w:rPr>
         <w:t>WorkFlow</w:t>
       </w:r>
       <w:proofErr w:type="spellEnd"/>
       <w:r>
         <w:rPr>
-          <w:color w:val="000000"/>
+          <w:rFonts w:ascii="Nirmala UI" w:hAnsi="Nirmala UI" w:cs="Nirmala UI"/>
+          <w:color w:val="000000"/>
+          <w:sz w:val="24"/>
+          <w:szCs w:val="24"/>
         </w:rPr>
         <w:t xml:space="preserve"> Path&gt;</w:t>
       </w:r>
@@ -1170,12 +1506,18 @@
           <w:numId w:val="9"/>
         </w:numPr>
         <w:rPr>
-          <w:color w:val="000000"/>
-        </w:rPr>
-      </w:pPr>
-      <w:r>
-        <w:rPr>
-          <w:color w:val="000000"/>
+          <w:rFonts w:ascii="Nirmala UI" w:hAnsi="Nirmala UI" w:cs="Nirmala UI"/>
+          <w:color w:val="000000"/>
+          <w:sz w:val="24"/>
+          <w:szCs w:val="24"/>
+        </w:rPr>
+      </w:pPr>
+      <w:r>
+        <w:rPr>
+          <w:rFonts w:ascii="Nirmala UI" w:hAnsi="Nirmala UI" w:cs="Nirmala UI"/>
+          <w:color w:val="000000"/>
+          <w:sz w:val="24"/>
+          <w:szCs w:val="24"/>
         </w:rPr>
         <w:t>Hive table drop command.</w:t>
       </w:r>
@@ -1188,20 +1530,29 @@
           <w:numId w:val="9"/>
         </w:numPr>
         <w:rPr>
-          <w:color w:val="000000"/>
+          <w:rFonts w:ascii="Nirmala UI" w:hAnsi="Nirmala UI" w:cs="Nirmala UI"/>
+          <w:color w:val="000000"/>
+          <w:sz w:val="24"/>
+          <w:szCs w:val="24"/>
         </w:rPr>
       </w:pPr>
       <w:proofErr w:type="gramStart"/>
       <w:r>
         <w:rPr>
-          <w:color w:val="000000"/>
+          <w:rFonts w:ascii="Nirmala UI" w:hAnsi="Nirmala UI" w:cs="Nirmala UI"/>
+          <w:color w:val="000000"/>
+          <w:sz w:val="24"/>
+          <w:szCs w:val="24"/>
         </w:rPr>
         <w:t>drop</w:t>
       </w:r>
       <w:proofErr w:type="gramEnd"/>
       <w:r>
         <w:rPr>
-          <w:color w:val="000000"/>
+          <w:rFonts w:ascii="Nirmala UI" w:hAnsi="Nirmala UI" w:cs="Nirmala UI"/>
+          <w:color w:val="000000"/>
+          <w:sz w:val="24"/>
+          <w:szCs w:val="24"/>
         </w:rPr>
         <w:t xml:space="preserve"> table &lt;table name&gt;;</w:t>
       </w:r>
@@ -1214,12 +1565,18 @@
           <w:numId w:val="9"/>
         </w:numPr>
         <w:rPr>
-          <w:color w:val="000000"/>
-        </w:rPr>
-      </w:pPr>
-      <w:r>
-        <w:rPr>
-          <w:color w:val="000000"/>
+          <w:rFonts w:ascii="Nirmala UI" w:hAnsi="Nirmala UI" w:cs="Nirmala UI"/>
+          <w:color w:val="000000"/>
+          <w:sz w:val="24"/>
+          <w:szCs w:val="24"/>
+        </w:rPr>
+      </w:pPr>
+      <w:r>
+        <w:rPr>
+          <w:rFonts w:ascii="Nirmala UI" w:hAnsi="Nirmala UI" w:cs="Nirmala UI"/>
+          <w:color w:val="000000"/>
+          <w:sz w:val="24"/>
+          <w:szCs w:val="24"/>
         </w:rPr>
         <w:t>Getting hive table info.</w:t>
       </w:r>
@@ -1232,20 +1589,29 @@
           <w:numId w:val="9"/>
         </w:numPr>
         <w:rPr>
-          <w:color w:val="000000"/>
+          <w:rFonts w:ascii="Nirmala UI" w:hAnsi="Nirmala UI" w:cs="Nirmala UI"/>
+          <w:color w:val="000000"/>
+          <w:sz w:val="24"/>
+          <w:szCs w:val="24"/>
         </w:rPr>
       </w:pPr>
       <w:proofErr w:type="gramStart"/>
       <w:r>
         <w:rPr>
-          <w:color w:val="000000"/>
+          <w:rFonts w:ascii="Nirmala UI" w:hAnsi="Nirmala UI" w:cs="Nirmala UI"/>
+          <w:color w:val="000000"/>
+          <w:sz w:val="24"/>
+          <w:szCs w:val="24"/>
         </w:rPr>
         <w:t>describe</w:t>
       </w:r>
       <w:proofErr w:type="gramEnd"/>
       <w:r>
         <w:rPr>
-          <w:color w:val="000000"/>
+          <w:rFonts w:ascii="Nirmala UI" w:hAnsi="Nirmala UI" w:cs="Nirmala UI"/>
+          <w:color w:val="000000"/>
+          <w:sz w:val="24"/>
+          <w:szCs w:val="24"/>
         </w:rPr>
         <w:t xml:space="preserve"> &lt;table name&gt;;</w:t>
       </w:r>
@@ -1258,12 +1624,18 @@
           <w:numId w:val="9"/>
         </w:numPr>
         <w:rPr>
-          <w:color w:val="000000"/>
-        </w:rPr>
-      </w:pPr>
-      <w:r>
-        <w:rPr>
-          <w:color w:val="000000"/>
+          <w:rFonts w:ascii="Nirmala UI" w:hAnsi="Nirmala UI" w:cs="Nirmala UI"/>
+          <w:color w:val="000000"/>
+          <w:sz w:val="24"/>
+          <w:szCs w:val="24"/>
+        </w:rPr>
+      </w:pPr>
+      <w:r>
+        <w:rPr>
+          <w:rFonts w:ascii="Nirmala UI" w:hAnsi="Nirmala UI" w:cs="Nirmala UI"/>
+          <w:color w:val="000000"/>
+          <w:sz w:val="24"/>
+          <w:szCs w:val="24"/>
         </w:rPr>
         <w:t>Inserting data into hive table.</w:t>
       </w:r>
@@ -1276,34 +1648,49 @@
           <w:numId w:val="9"/>
         </w:numPr>
         <w:rPr>
-          <w:color w:val="000000"/>
+          <w:rFonts w:ascii="Nirmala UI" w:hAnsi="Nirmala UI" w:cs="Nirmala UI"/>
+          <w:color w:val="000000"/>
+          <w:sz w:val="24"/>
+          <w:szCs w:val="24"/>
         </w:rPr>
       </w:pPr>
       <w:proofErr w:type="gramStart"/>
       <w:r>
         <w:rPr>
-          <w:color w:val="000000"/>
+          <w:rFonts w:ascii="Nirmala UI" w:hAnsi="Nirmala UI" w:cs="Nirmala UI"/>
+          <w:color w:val="000000"/>
+          <w:sz w:val="24"/>
+          <w:szCs w:val="24"/>
         </w:rPr>
         <w:t>insert</w:t>
       </w:r>
       <w:proofErr w:type="gramEnd"/>
       <w:r>
         <w:rPr>
-          <w:color w:val="000000"/>
+          <w:rFonts w:ascii="Nirmala UI" w:hAnsi="Nirmala UI" w:cs="Nirmala UI"/>
+          <w:color w:val="000000"/>
+          <w:sz w:val="24"/>
+          <w:szCs w:val="24"/>
         </w:rPr>
         <w:t xml:space="preserve"> into table &lt;table name&gt; values ('&lt;col1_value&gt;','&lt;col2_value&gt;'...,'&lt;</w:t>
       </w:r>
       <w:proofErr w:type="spellStart"/>
       <w:r>
         <w:rPr>
-          <w:color w:val="000000"/>
+          <w:rFonts w:ascii="Nirmala UI" w:hAnsi="Nirmala UI" w:cs="Nirmala UI"/>
+          <w:color w:val="000000"/>
+          <w:sz w:val="24"/>
+          <w:szCs w:val="24"/>
         </w:rPr>
         <w:t>coln_value</w:t>
       </w:r>
       <w:proofErr w:type="spellEnd"/>
       <w:r>
         <w:rPr>
-          <w:color w:val="000000"/>
+          <w:rFonts w:ascii="Nirmala UI" w:hAnsi="Nirmala UI" w:cs="Nirmala UI"/>
+          <w:color w:val="000000"/>
+          <w:sz w:val="24"/>
+          <w:szCs w:val="24"/>
         </w:rPr>
         <w:t>&gt;');</w:t>
       </w:r>
@@ -1311,6 +1698,11 @@
     <w:p>
       <w:pPr>
         <w:pStyle w:val="NoSpacing"/>
+        <w:rPr>
+          <w:rFonts w:ascii="Nirmala UI" w:hAnsi="Nirmala UI" w:cs="Nirmala UI"/>
+          <w:sz w:val="24"/>
+          <w:szCs w:val="24"/>
+        </w:rPr>
       </w:pPr>
     </w:p>
     <w:sectPr>

</xml_diff>